<commit_message>
Added notes on projects that need to be added.
</commit_message>
<xml_diff>
--- a/doc/PythonConcepts.docx
+++ b/doc/PythonConcepts.docx
@@ -111,6 +111,177 @@
       </w:r>
     </w:p>
     <w:p/>
+    <w:p/>
+    <w:p>
+      <w:r>
+        <w:t>?</w:t>
+      </w:r>
+    </w:p>
+    <w:p>
+      <w:pPr>
+        <w:rPr>
+          <w:rStyle w:val="Hyperlink"/>
+        </w:rPr>
+      </w:pPr>
+      <w:r>
+        <w:t>SDLC</w:t>
+      </w:r>
+      <w:r>
+        <w:t xml:space="preserve"> </w:t>
+      </w:r>
+      <w:hyperlink r:id="rId5" w:history="1">
+        <w:r>
+          <w:rPr>
+            <w:rStyle w:val="Hyperlink"/>
+          </w:rPr>
+          <w:t>SDLC: Phases &amp; Models of Software Development Life Cycle (guru99.com)</w:t>
+        </w:r>
+      </w:hyperlink>
+    </w:p>
+    <w:p>
+      <w:hyperlink r:id="rId6" w:history="1">
+        <w:r>
+          <w:rPr>
+            <w:rStyle w:val="Hyperlink"/>
+          </w:rPr>
+          <w:t>Java Tree Data Structure - Java Code Gists (javagists.com)</w:t>
+        </w:r>
+      </w:hyperlink>
+    </w:p>
+    <w:p>
+      <w:hyperlink r:id="rId7" w:history="1">
+        <w:r>
+          <w:rPr>
+            <w:rStyle w:val="Hyperlink"/>
+          </w:rPr>
+          <w:t>parsing - How can I read and parse CSV files in C++? - Stack Overflow</w:t>
+        </w:r>
+      </w:hyperlink>
+    </w:p>
+    <w:p>
+      <w:hyperlink r:id="rId8" w:anchor=":~:text=Summary%3A%201%20C%2B%2B%20is%20object-oriented.%202%20Classes%20form,are%20known%20as%20class%20members.%20More%20items...%20" w:history="1">
+        <w:r>
+          <w:rPr>
+            <w:rStyle w:val="Hyperlink"/>
+          </w:rPr>
+          <w:t>C++ Class and Object with Example (guru99.com)</w:t>
+        </w:r>
+      </w:hyperlink>
+    </w:p>
+    <w:p>
+      <w:hyperlink r:id="rId9" w:history="1">
+        <w:r>
+          <w:rPr>
+            <w:rStyle w:val="Hyperlink"/>
+          </w:rPr>
+          <w:t>cppreference.com</w:t>
+        </w:r>
+      </w:hyperlink>
+    </w:p>
+    <w:p>
+      <w:hyperlink r:id="rId10" w:anchor="6" w:history="1">
+        <w:r>
+          <w:rPr>
+            <w:rStyle w:val="Hyperlink"/>
+          </w:rPr>
+          <w:t>C++ File Handling: How to Open, Write, Read, Close Files in C++ (guru99.com)</w:t>
+        </w:r>
+      </w:hyperlink>
+    </w:p>
+    <w:p>
+      <w:hyperlink r:id="rId11" w:anchor=":~:text=1%29%20Convert%20Char%20to%20a%20string%20in%20C%2B%2B,on%20every%20iteration%206%20Display%20the%20string%20variable" w:history="1">
+        <w:r>
+          <w:rPr>
+            <w:rStyle w:val="Hyperlink"/>
+          </w:rPr>
+          <w:t>Char to String C++ (stechies.com)</w:t>
+        </w:r>
+      </w:hyperlink>
+    </w:p>
+    <w:p>
+      <w:r>
+        <w:t xml:space="preserve">[Makefiles </w:t>
+      </w:r>
+      <w:proofErr w:type="gramStart"/>
+      <w:r>
+        <w:t>overview](</w:t>
+      </w:r>
+      <w:proofErr w:type="gramEnd"/>
+      <w:r>
+        <w:t xml:space="preserve"> </w:t>
+      </w:r>
+      <w:hyperlink r:id="rId12" w:history="1">
+        <w:r>
+          <w:rPr>
+            <w:rStyle w:val="Hyperlink"/>
+          </w:rPr>
+          <w:t>Makefile Primer | Lecture Notes | Foundations of Software Engineering | Civil and Environmental Engineering | MIT OpenCourseWare</w:t>
+        </w:r>
+      </w:hyperlink>
+      <w:r>
+        <w:t>)</w:t>
+      </w:r>
+    </w:p>
+    <w:p>
+      <w:r>
+        <w:t>Unit test frameworks...</w:t>
+      </w:r>
+      <w:r>
+        <w:t xml:space="preserve"> </w:t>
+      </w:r>
+      <w:hyperlink r:id="rId13" w:history="1">
+        <w:r>
+          <w:rPr>
+            <w:rStyle w:val="Hyperlink"/>
+          </w:rPr>
+          <w:t>google/googletest: GoogleTest - Google Testing and Mocking Framework (github.com)</w:t>
+        </w:r>
+      </w:hyperlink>
+      <w:r>
+        <w:t xml:space="preserve"> </w:t>
+      </w:r>
+    </w:p>
+    <w:p>
+      <w:hyperlink r:id="rId14" w:history="1">
+        <w:r>
+          <w:rPr>
+            <w:rStyle w:val="Hyperlink"/>
+          </w:rPr>
+          <w:t>Googletest Primer | GoogleTest</w:t>
+        </w:r>
+      </w:hyperlink>
+    </w:p>
+    <w:p>
+      <w:r>
+        <w:t>Mock frameworks for all lanugages</w:t>
+      </w:r>
+    </w:p>
+    <w:p>
+      <w:r>
+        <w:t>Common algorithms such as prime</w:t>
+      </w:r>
+      <w:r>
+        <w:t xml:space="preserve"> numbers</w:t>
+      </w:r>
+    </w:p>
+    <w:p>
+      <w:hyperlink r:id="rId15" w:history="1">
+        <w:r>
+          <w:rPr>
+            <w:rStyle w:val="Hyperlink"/>
+          </w:rPr>
+          <w:t>How to list the Files in a Directory in C++ | Martin Broadhurst</w:t>
+        </w:r>
+      </w:hyperlink>
+    </w:p>
+    <w:p>
+      <w:r>
+        <w:t>IDEs Kdevelop</w:t>
+      </w:r>
+      <w:r>
+        <w:t>, Eclipse</w:t>
+      </w:r>
+    </w:p>
     <w:p/>
     <w:sectPr>
       <w:pgSz w:w="12240" w:h="15840"/>
@@ -1809,6 +1980,18 @@
       <w:contextualSpacing/>
     </w:pPr>
   </w:style>
+  <w:style w:type="character" w:styleId="Hyperlink">
+    <w:name w:val="Hyperlink"/>
+    <w:basedOn w:val="DefaultParagraphFont"/>
+    <w:uiPriority w:val="99"/>
+    <w:semiHidden/>
+    <w:unhideWhenUsed/>
+    <w:rsid w:val="00834CA7"/>
+    <w:rPr>
+      <w:color w:val="0000FF"/>
+      <w:u w:val="single"/>
+    </w:rPr>
+  </w:style>
 </w:styles>
 </file>
 

</xml_diff>